<commit_message>
updated with the new changes and features
</commit_message>
<xml_diff>
--- a/Challenges in ExaminR.docx
+++ b/Challenges in ExaminR.docx
@@ -4,7 +4,11 @@
   <w:body>
     <w:p>
       <w:pPr>
-        <w:ind w:left="-90"/>
+        <w:pStyle w:val="ListParagraph"/>
+        <w:numPr>
+          <w:ilvl w:val="0"/>
+          <w:numId w:val="1"/>
+        </w:numPr>
       </w:pPr>
       <w:r>
         <w:rPr>
@@ -21,14 +25,12 @@
       </w:r>
       <w:r>
         <w:br/>
-      </w:r>
-      <w:r>
         <w:t>Multiple Records: The data is likely stored as a list of dictionaries, where each dictionary represents a row. This is the expected format for storing multiple rows of data in a Google Sheet.</w:t>
       </w:r>
     </w:p>
     <w:p>
       <w:pPr>
-        <w:ind w:left="-90"/>
+        <w:ind w:left="270"/>
       </w:pPr>
       <w:r>
         <w:t xml:space="preserve">Single Record: When you have only one record, the data might be stored as a dictionary instead of a list containing a single dictionary. This difference in structure can cause issues when attempting to access elements using list indexing, which is why the </w:t>
@@ -44,8 +46,160 @@
     </w:p>
     <w:p>
       <w:pPr>
-        <w:ind w:left="-90"/>
-      </w:pPr>
+        <w:ind w:left="270"/>
+      </w:pPr>
+    </w:p>
+    <w:p>
+      <w:pPr>
+        <w:pStyle w:val="ListParagraph"/>
+        <w:numPr>
+          <w:ilvl w:val="0"/>
+          <w:numId w:val="1"/>
+        </w:numPr>
+        <w:rPr>
+          <w:b/>
+          <w:bCs/>
+        </w:rPr>
+      </w:pPr>
+      <w:r>
+        <w:rPr>
+          <w:b/>
+          <w:bCs/>
+        </w:rPr>
+        <w:t>Login page</w:t>
+      </w:r>
+    </w:p>
+    <w:p>
+      <w:pPr>
+        <w:pStyle w:val="ListParagraph"/>
+        <w:ind w:left="270"/>
+      </w:pPr>
+      <w:r>
+        <w:t xml:space="preserve">Currently the login is </w:t>
+      </w:r>
+      <w:r>
+        <w:t>token-based authentication</w:t>
+      </w:r>
+      <w:r>
+        <w:t xml:space="preserve"> for which I have used ZID as token. </w:t>
+      </w:r>
+    </w:p>
+    <w:p>
+      <w:pPr>
+        <w:pStyle w:val="ListParagraph"/>
+        <w:ind w:left="270"/>
+      </w:pPr>
+      <w:r>
+        <w:t xml:space="preserve">The token needs to be unique. </w:t>
+      </w:r>
+    </w:p>
+    <w:p>
+      <w:pPr>
+        <w:pStyle w:val="ListParagraph"/>
+        <w:ind w:left="270"/>
+      </w:pPr>
+      <w:r>
+        <w:t xml:space="preserve">The </w:t>
+      </w:r>
+      <w:proofErr w:type="spellStart"/>
+      <w:r>
+        <w:t>user_id</w:t>
+      </w:r>
+      <w:proofErr w:type="spellEnd"/>
+      <w:r>
+        <w:t xml:space="preserve"> in the attempts matches with the ZID in the </w:t>
+      </w:r>
+      <w:proofErr w:type="gramStart"/>
+      <w:r>
+        <w:t>users</w:t>
+      </w:r>
+      <w:proofErr w:type="gramEnd"/>
+      <w:r>
+        <w:t xml:space="preserve"> sheet, hence both columns ZID and token is kept the same to avoid complexity. </w:t>
+      </w:r>
+    </w:p>
+    <w:p>
+      <w:pPr>
+        <w:pStyle w:val="ListParagraph"/>
+        <w:ind w:left="270"/>
+      </w:pPr>
+    </w:p>
+    <w:p>
+      <w:pPr>
+        <w:pStyle w:val="ListParagraph"/>
+        <w:ind w:left="270"/>
+        <w:rPr>
+          <w:b/>
+          <w:bCs/>
+        </w:rPr>
+      </w:pPr>
+      <w:r>
+        <w:rPr>
+          <w:b/>
+          <w:bCs/>
+        </w:rPr>
+        <w:t xml:space="preserve">Testing: </w:t>
+      </w:r>
+    </w:p>
+    <w:p>
+      <w:pPr>
+        <w:pStyle w:val="ListParagraph"/>
+        <w:numPr>
+          <w:ilvl w:val="0"/>
+          <w:numId w:val="1"/>
+        </w:numPr>
+      </w:pPr>
+      <w:r>
+        <w:t>When</w:t>
+      </w:r>
+      <w:r>
+        <w:t xml:space="preserve"> we assign </w:t>
+      </w:r>
+      <w:r>
+        <w:t>an object</w:t>
+      </w:r>
+      <w:r>
+        <w:t xml:space="preserve"> to the dataset</w:t>
+      </w:r>
+      <w:r>
+        <w:t xml:space="preserve"> in initial chunk,</w:t>
+      </w:r>
+      <w:r>
+        <w:t xml:space="preserve"> the object is not stored </w:t>
+      </w:r>
+      <w:r>
+        <w:t>for it to be accessible in the next</w:t>
+      </w:r>
+      <w:r>
+        <w:t xml:space="preserve"> code chunk. </w:t>
+      </w:r>
+    </w:p>
+    <w:p>
+      <w:pPr>
+        <w:pStyle w:val="ListParagraph"/>
+        <w:numPr>
+          <w:ilvl w:val="0"/>
+          <w:numId w:val="1"/>
+        </w:numPr>
+      </w:pPr>
+      <w:r>
+        <w:t xml:space="preserve">Exam working in different browsers with the same ZID, and when storing it stores data from both sessions. </w:t>
+      </w:r>
+    </w:p>
+    <w:p>
+      <w:pPr>
+        <w:pStyle w:val="ListParagraph"/>
+        <w:numPr>
+          <w:ilvl w:val="0"/>
+          <w:numId w:val="1"/>
+        </w:numPr>
+      </w:pPr>
+      <w:r>
+        <w:t>W</w:t>
+      </w:r>
+      <w:r>
+        <w:t>hen a user with ZID (e.g., Z1975838) submits the exam and later reopens the link, the previously answered questions are cached and automatically populated</w:t>
+      </w:r>
     </w:p>
     <w:sectPr>
       <w:pgSz w:w="12240" w:h="15840"/>
@@ -55,6 +209,104 @@
     </w:sectPr>
   </w:body>
 </w:document>
+</file>
+
+<file path=word/numbering.xml><?xml version="1.0" encoding="utf-8"?>
+<w:numbering xmlns:wpc="http://schemas.microsoft.com/office/word/2010/wordprocessingCanvas" xmlns:cx="http://schemas.microsoft.com/office/drawing/2014/chartex" xmlns:cx1="http://schemas.microsoft.com/office/drawing/2015/9/8/chartex" xmlns:cx2="http://schemas.microsoft.com/office/drawing/2015/10/21/chartex" xmlns:cx3="http://schemas.microsoft.com/office/drawing/2016/5/9/chartex" xmlns:cx4="http://schemas.microsoft.com/office/drawing/2016/5/10/chartex" xmlns:cx5="http://schemas.microsoft.com/office/drawing/2016/5/11/chartex" xmlns:cx6="http://schemas.microsoft.com/office/drawing/2016/5/12/chartex" xmlns:cx7="http://schemas.microsoft.com/office/drawing/2016/5/13/chartex" xmlns:cx8="http://schemas.microsoft.com/office/drawing/2016/5/14/chartex" xmlns:mc="http://schemas.openxmlformats.org/markup-compatibility/2006" xmlns:aink="http://schemas.microsoft.com/office/drawing/2016/ink" xmlns:am3d="http://schemas.microsoft.com/office/drawing/2017/model3d" xmlns:o="urn:schemas-microsoft-com:office:office" xmlns:oel="http://schemas.microsoft.com/office/2019/extlst" xmlns:r="http://schemas.openxmlformats.org/officeDocument/2006/relationships" xmlns:m="http://schemas.openxmlformats.org/officeDocument/2006/math" xmlns:v="urn:schemas-microsoft-com:vml" xmlns:wp14="http://schemas.microsoft.com/office/word/2010/wordprocessingDrawing" xmlns:wp="http://schemas.openxmlformats.org/drawingml/2006/wordprocessingDrawing" xmlns:w10="urn:schemas-microsoft-com:office:word" xmlns:w="http://schemas.openxmlformats.org/wordprocessingml/2006/main" xmlns:w14="http://schemas.microsoft.com/office/word/2010/wordml" xmlns:w15="http://schemas.microsoft.com/office/word/2012/wordml" xmlns:w16cex="http://schemas.microsoft.com/office/word/2018/wordml/cex" xmlns:w16cid="http://schemas.microsoft.com/office/word/2016/wordml/cid" xmlns:w16="http://schemas.microsoft.com/office/word/2018/wordml" xmlns:w16du="http://schemas.microsoft.com/office/word/2023/wordml/word16du" xmlns:w16sdtdh="http://schemas.microsoft.com/office/word/2020/wordml/sdtdatahash" xmlns:w16se="http://schemas.microsoft.com/office/word/2015/wordml/symex" xmlns:wpg="http://schemas.microsoft.com/office/word/2010/wordprocessingGroup" xmlns:wpi="http://schemas.microsoft.com/office/word/2010/wordprocessingInk" xmlns:wne="http://schemas.microsoft.com/office/word/2006/wordml" xmlns:wps="http://schemas.microsoft.com/office/word/2010/wordprocessingShape" mc:Ignorable="w14 w15 w16se w16cid w16 w16cex w16sdtdh w16du wp14">
+  <w:abstractNum w:abstractNumId="0" w15:restartNumberingAfterBreak="0">
+    <w:nsid w:val="4C4C4C27"/>
+    <w:multiLevelType w:val="hybridMultilevel"/>
+    <w:tmpl w:val="79122274"/>
+    <w:lvl w:ilvl="0" w:tplc="93A244B6">
+      <w:start w:val="1"/>
+      <w:numFmt w:val="decimal"/>
+      <w:lvlText w:val="%1."/>
+      <w:lvlJc w:val="left"/>
+      <w:pPr>
+        <w:ind w:left="270" w:hanging="360"/>
+      </w:pPr>
+      <w:rPr>
+        <w:rFonts w:hint="default"/>
+        <w:b/>
+      </w:rPr>
+    </w:lvl>
+    <w:lvl w:ilvl="1" w:tplc="04090019" w:tentative="1">
+      <w:start w:val="1"/>
+      <w:numFmt w:val="lowerLetter"/>
+      <w:lvlText w:val="%2."/>
+      <w:lvlJc w:val="left"/>
+      <w:pPr>
+        <w:ind w:left="990" w:hanging="360"/>
+      </w:pPr>
+    </w:lvl>
+    <w:lvl w:ilvl="2" w:tplc="0409001B" w:tentative="1">
+      <w:start w:val="1"/>
+      <w:numFmt w:val="lowerRoman"/>
+      <w:lvlText w:val="%3."/>
+      <w:lvlJc w:val="right"/>
+      <w:pPr>
+        <w:ind w:left="1710" w:hanging="180"/>
+      </w:pPr>
+    </w:lvl>
+    <w:lvl w:ilvl="3" w:tplc="0409000F" w:tentative="1">
+      <w:start w:val="1"/>
+      <w:numFmt w:val="decimal"/>
+      <w:lvlText w:val="%4."/>
+      <w:lvlJc w:val="left"/>
+      <w:pPr>
+        <w:ind w:left="2430" w:hanging="360"/>
+      </w:pPr>
+    </w:lvl>
+    <w:lvl w:ilvl="4" w:tplc="04090019" w:tentative="1">
+      <w:start w:val="1"/>
+      <w:numFmt w:val="lowerLetter"/>
+      <w:lvlText w:val="%5."/>
+      <w:lvlJc w:val="left"/>
+      <w:pPr>
+        <w:ind w:left="3150" w:hanging="360"/>
+      </w:pPr>
+    </w:lvl>
+    <w:lvl w:ilvl="5" w:tplc="0409001B" w:tentative="1">
+      <w:start w:val="1"/>
+      <w:numFmt w:val="lowerRoman"/>
+      <w:lvlText w:val="%6."/>
+      <w:lvlJc w:val="right"/>
+      <w:pPr>
+        <w:ind w:left="3870" w:hanging="180"/>
+      </w:pPr>
+    </w:lvl>
+    <w:lvl w:ilvl="6" w:tplc="0409000F" w:tentative="1">
+      <w:start w:val="1"/>
+      <w:numFmt w:val="decimal"/>
+      <w:lvlText w:val="%7."/>
+      <w:lvlJc w:val="left"/>
+      <w:pPr>
+        <w:ind w:left="4590" w:hanging="360"/>
+      </w:pPr>
+    </w:lvl>
+    <w:lvl w:ilvl="7" w:tplc="04090019" w:tentative="1">
+      <w:start w:val="1"/>
+      <w:numFmt w:val="lowerLetter"/>
+      <w:lvlText w:val="%8."/>
+      <w:lvlJc w:val="left"/>
+      <w:pPr>
+        <w:ind w:left="5310" w:hanging="360"/>
+      </w:pPr>
+    </w:lvl>
+    <w:lvl w:ilvl="8" w:tplc="0409001B" w:tentative="1">
+      <w:start w:val="1"/>
+      <w:numFmt w:val="lowerRoman"/>
+      <w:lvlText w:val="%9."/>
+      <w:lvlJc w:val="right"/>
+      <w:pPr>
+        <w:ind w:left="6030" w:hanging="180"/>
+      </w:pPr>
+    </w:lvl>
+  </w:abstractNum>
+  <w:num w:numId="1" w16cid:durableId="1588998362">
+    <w:abstractNumId w:val="0"/>
+  </w:num>
+</w:numbering>
 </file>
 
 <file path=word/styles.xml><?xml version="1.0" encoding="utf-8"?>

</xml_diff>